<commit_message>
Added my part, also did a little editing
</commit_message>
<xml_diff>
--- a/Write Up.docx
+++ b/Write Up.docx
@@ -1,6 +1,6 @@
 
 <file path=word/document.xml><?xml version="1.0" encoding="utf-8"?>
-<w:document xmlns:wpc="http://schemas.microsoft.com/office/word/2010/wordprocessingCanvas" xmlns:mc="http://schemas.openxmlformats.org/markup-compatibility/2006" xmlns:o="urn:schemas-microsoft-com:office:office" xmlns:r="http://schemas.openxmlformats.org/officeDocument/2006/relationships" xmlns:m="http://schemas.openxmlformats.org/officeDocument/2006/math" xmlns:v="urn:schemas-microsoft-com:vml" xmlns:wp14="http://schemas.microsoft.com/office/word/2010/wordprocessingDrawing" xmlns:wp="http://schemas.openxmlformats.org/drawingml/2006/wordprocessingDrawing" xmlns:w10="urn:schemas-microsoft-com:office:word" xmlns:w="http://schemas.openxmlformats.org/wordprocessingml/2006/main" xmlns:w14="http://schemas.microsoft.com/office/word/2010/wordml" xmlns:wpg="http://schemas.microsoft.com/office/word/2010/wordprocessingGroup" xmlns:wpi="http://schemas.microsoft.com/office/word/2010/wordprocessingInk" xmlns:wne="http://schemas.microsoft.com/office/word/2006/wordml" xmlns:wps="http://schemas.microsoft.com/office/word/2010/wordprocessingShape" mc:Ignorable="w14 wp14">
+<w:document xmlns:wpc="http://schemas.microsoft.com/office/word/2010/wordprocessingCanvas" xmlns:cx="http://schemas.microsoft.com/office/drawing/2014/chartex" xmlns:cx1="http://schemas.microsoft.com/office/drawing/2015/9/8/chartex" xmlns:mc="http://schemas.openxmlformats.org/markup-compatibility/2006" xmlns:o="urn:schemas-microsoft-com:office:office" xmlns:r="http://schemas.openxmlformats.org/officeDocument/2006/relationships" xmlns:m="http://schemas.openxmlformats.org/officeDocument/2006/math" xmlns:v="urn:schemas-microsoft-com:vml" xmlns:wp14="http://schemas.microsoft.com/office/word/2010/wordprocessingDrawing" xmlns:wp="http://schemas.openxmlformats.org/drawingml/2006/wordprocessingDrawing" xmlns:w10="urn:schemas-microsoft-com:office:word" xmlns:w="http://schemas.openxmlformats.org/wordprocessingml/2006/main" xmlns:w14="http://schemas.microsoft.com/office/word/2010/wordml" xmlns:w15="http://schemas.microsoft.com/office/word/2012/wordml" xmlns:w16se="http://schemas.microsoft.com/office/word/2015/wordml/symex" xmlns:wpg="http://schemas.microsoft.com/office/word/2010/wordprocessingGroup" xmlns:wpi="http://schemas.microsoft.com/office/word/2010/wordprocessingInk" xmlns:wne="http://schemas.microsoft.com/office/word/2006/wordml" xmlns:wps="http://schemas.microsoft.com/office/word/2010/wordprocessingShape" mc:Ignorable="w14 w15 w16se wp14">
   <w:body>
     <w:p>
       <w:pPr>
@@ -87,8 +87,6 @@
         </w:rPr>
         <w:t xml:space="preserve"> function</w:t>
       </w:r>
-      <w:bookmarkStart w:id="0" w:name="_GoBack"/>
-      <w:bookmarkEnd w:id="0"/>
     </w:p>
     <w:p>
       <w:pPr>
@@ -104,9 +102,17 @@
         </w:rPr>
         <w:t>Jay</w:t>
       </w:r>
+      <w:r>
+        <w:rPr>
+          <w:rFonts w:ascii="Times New Roman" w:hAnsi="Times New Roman" w:cs="Times New Roman"/>
+          <w:sz w:val="24"/>
+        </w:rPr>
+        <w:t>- Worked on cache data structure and associated methods, some editing</w:t>
+      </w:r>
     </w:p>
     <w:p>
       <w:pPr>
+        <w:ind w:firstLine="720"/>
         <w:rPr>
           <w:rFonts w:ascii="Times New Roman" w:hAnsi="Times New Roman" w:cs="Times New Roman"/>
           <w:sz w:val="24"/>
@@ -117,7 +123,21 @@
           <w:rFonts w:ascii="Times New Roman" w:hAnsi="Times New Roman" w:cs="Times New Roman"/>
           <w:sz w:val="24"/>
         </w:rPr>
-        <w:t>In our project we implemented several methods which allowed our pipeline to run accurately. First we ask the user to insert a cache index, block size and associativity. We then make sure that we don’t not exceed the cache size of 10</w:t>
+        <w:t>In our project we implemented several methods which allowed our pipeline to run accurately.</w:t>
+      </w:r>
+      <w:r>
+        <w:rPr>
+          <w:rFonts w:ascii="Times New Roman" w:hAnsi="Times New Roman" w:cs="Times New Roman"/>
+          <w:sz w:val="24"/>
+        </w:rPr>
+        <w:t xml:space="preserve"> First we ask the user to enter in</w:t>
+      </w:r>
+      <w:r>
+        <w:rPr>
+          <w:rFonts w:ascii="Times New Roman" w:hAnsi="Times New Roman" w:cs="Times New Roman"/>
+          <w:sz w:val="24"/>
+        </w:rPr>
+        <w:t xml:space="preserve"> a cache index, block size and associativity. We then make sure that we don’t not exceed the cache size of 10</w:t>
       </w:r>
       <w:r>
         <w:rPr>
@@ -131,23 +151,104 @@
           <w:rFonts w:ascii="Times New Roman" w:hAnsi="Times New Roman" w:cs="Times New Roman"/>
           <w:sz w:val="24"/>
         </w:rPr>
-        <w:t xml:space="preserve">We then go through and parse the information in our trace file. Every time we parse one line, we check to see if the address is already in our cache. If it is in our cache then we call the </w:t>
-      </w:r>
-      <w:proofErr w:type="spellStart"/>
-      <w:r>
-        <w:rPr>
-          <w:rFonts w:ascii="Times New Roman" w:hAnsi="Times New Roman" w:cs="Times New Roman"/>
-          <w:sz w:val="24"/>
-        </w:rPr>
-        <w:t>ipcl_sim_LRU_update_on_hit</w:t>
-      </w:r>
-      <w:proofErr w:type="spellEnd"/>
-      <w:r>
-        <w:rPr>
-          <w:rFonts w:ascii="Times New Roman" w:hAnsi="Times New Roman" w:cs="Times New Roman"/>
-          <w:sz w:val="24"/>
-        </w:rPr>
-        <w:t xml:space="preserve"> method which will simply add to our counter for the amount of cache hits and update the value in our cache. However if the address is not in our cache then we call the </w:t>
+        <w:t>We then go through and parse the</w:t>
+      </w:r>
+      <w:r>
+        <w:rPr>
+          <w:rFonts w:ascii="Times New Roman" w:hAnsi="Times New Roman" w:cs="Times New Roman"/>
+          <w:sz w:val="24"/>
+        </w:rPr>
+        <w:t xml:space="preserve"> information in our trace file.</w:t>
+      </w:r>
+    </w:p>
+    <w:p>
+      <w:pPr>
+        <w:ind w:firstLine="720"/>
+        <w:rPr>
+          <w:rFonts w:ascii="Times New Roman" w:hAnsi="Times New Roman" w:cs="Times New Roman"/>
+          <w:sz w:val="24"/>
+        </w:rPr>
+      </w:pPr>
+      <w:r>
+        <w:rPr>
+          <w:rFonts w:ascii="Times New Roman" w:hAnsi="Times New Roman" w:cs="Times New Roman"/>
+          <w:sz w:val="24"/>
+        </w:rPr>
+        <w:t>Every time we parse one line, we check to see if the a</w:t>
+      </w:r>
+      <w:r>
+        <w:rPr>
+          <w:rFonts w:ascii="Times New Roman" w:hAnsi="Times New Roman" w:cs="Times New Roman"/>
+          <w:sz w:val="24"/>
+        </w:rPr>
+        <w:t xml:space="preserve">ddress is already in our cache, using </w:t>
+      </w:r>
+      <w:proofErr w:type="spellStart"/>
+      <w:r>
+        <w:rPr>
+          <w:rFonts w:ascii="Times New Roman" w:hAnsi="Times New Roman" w:cs="Times New Roman"/>
+          <w:sz w:val="24"/>
+        </w:rPr>
+        <w:t>iplc_sim_trap_address</w:t>
+      </w:r>
+      <w:proofErr w:type="spellEnd"/>
+      <w:r>
+        <w:rPr>
+          <w:rFonts w:ascii="Times New Roman" w:hAnsi="Times New Roman" w:cs="Times New Roman"/>
+          <w:sz w:val="24"/>
+        </w:rPr>
+        <w:t xml:space="preserve">. </w:t>
+      </w:r>
+      <w:r>
+        <w:rPr>
+          <w:rFonts w:ascii="Times New Roman" w:hAnsi="Times New Roman" w:cs="Times New Roman"/>
+          <w:sz w:val="24"/>
+        </w:rPr>
+        <w:t>If it is in</w:t>
+      </w:r>
+      <w:r>
+        <w:rPr>
+          <w:rFonts w:ascii="Times New Roman" w:hAnsi="Times New Roman" w:cs="Times New Roman"/>
+          <w:sz w:val="24"/>
+        </w:rPr>
+        <w:t xml:space="preserve"> our cache, then we call the </w:t>
+      </w:r>
+      <w:proofErr w:type="spellStart"/>
+      <w:r>
+        <w:rPr>
+          <w:rFonts w:ascii="Times New Roman" w:hAnsi="Times New Roman" w:cs="Times New Roman"/>
+          <w:sz w:val="24"/>
+        </w:rPr>
+        <w:t>iplc</w:t>
+      </w:r>
+      <w:r>
+        <w:rPr>
+          <w:rFonts w:ascii="Times New Roman" w:hAnsi="Times New Roman" w:cs="Times New Roman"/>
+          <w:sz w:val="24"/>
+        </w:rPr>
+        <w:t>_sim_LRU_update_on_hit</w:t>
+      </w:r>
+      <w:proofErr w:type="spellEnd"/>
+      <w:r>
+        <w:rPr>
+          <w:rFonts w:ascii="Times New Roman" w:hAnsi="Times New Roman" w:cs="Times New Roman"/>
+          <w:sz w:val="24"/>
+        </w:rPr>
+        <w:t xml:space="preserve"> method which will simply add to our counter for the amount of cache hits and update the value in our cache. However</w:t>
+      </w:r>
+      <w:r>
+        <w:rPr>
+          <w:rFonts w:ascii="Times New Roman" w:hAnsi="Times New Roman" w:cs="Times New Roman"/>
+          <w:sz w:val="24"/>
+        </w:rPr>
+        <w:t>,</w:t>
+      </w:r>
+      <w:r>
+        <w:rPr>
+          <w:rFonts w:ascii="Times New Roman" w:hAnsi="Times New Roman" w:cs="Times New Roman"/>
+          <w:sz w:val="24"/>
+        </w:rPr>
+        <w:t xml:space="preserve"> if the address is not in our cache then we call the </w:t>
       </w:r>
       <w:proofErr w:type="spellStart"/>
       <w:r>
@@ -170,7 +271,21 @@
           <w:rFonts w:ascii="Times New Roman" w:hAnsi="Times New Roman" w:cs="Times New Roman"/>
           <w:sz w:val="24"/>
         </w:rPr>
-        <w:t xml:space="preserve">If we do have a miss then, in our </w:t>
+        <w:t>If we do have a miss</w:t>
+      </w:r>
+      <w:r>
+        <w:rPr>
+          <w:rFonts w:ascii="Times New Roman" w:hAnsi="Times New Roman" w:cs="Times New Roman"/>
+          <w:sz w:val="24"/>
+        </w:rPr>
+        <w:t>,</w:t>
+      </w:r>
+      <w:r>
+        <w:rPr>
+          <w:rFonts w:ascii="Times New Roman" w:hAnsi="Times New Roman" w:cs="Times New Roman"/>
+          <w:sz w:val="24"/>
+        </w:rPr>
+        <w:t xml:space="preserve"> in our </w:t>
       </w:r>
       <w:proofErr w:type="spellStart"/>
       <w:r>
@@ -186,7 +301,37 @@
           <w:rFonts w:ascii="Times New Roman" w:hAnsi="Times New Roman" w:cs="Times New Roman"/>
           <w:sz w:val="24"/>
         </w:rPr>
-        <w:t xml:space="preserve"> method, if we do have a miss then we push the instruction through the pipeline. The purpose of doing this is that we do not double count cycles but instead have them overlap. In the pipeline simulator, </w:t>
+        <w:t xml:space="preserve"> method</w:t>
+      </w:r>
+      <w:r>
+        <w:rPr>
+          <w:rFonts w:ascii="Times New Roman" w:hAnsi="Times New Roman" w:cs="Times New Roman"/>
+          <w:sz w:val="24"/>
+        </w:rPr>
+        <w:t xml:space="preserve"> </w:t>
+      </w:r>
+      <w:r>
+        <w:rPr>
+          <w:rFonts w:ascii="Times New Roman" w:hAnsi="Times New Roman" w:cs="Times New Roman"/>
+          <w:sz w:val="24"/>
+        </w:rPr>
+        <w:t xml:space="preserve">we push the instruction through the pipeline. The purpose of doing this is that we do not double count cycles but instead have them overlap. </w:t>
+      </w:r>
+    </w:p>
+    <w:p>
+      <w:pPr>
+        <w:ind w:firstLine="720"/>
+        <w:rPr>
+          <w:rFonts w:ascii="Times New Roman" w:hAnsi="Times New Roman" w:cs="Times New Roman"/>
+          <w:sz w:val="24"/>
+        </w:rPr>
+      </w:pPr>
+      <w:r>
+        <w:rPr>
+          <w:rFonts w:ascii="Times New Roman" w:hAnsi="Times New Roman" w:cs="Times New Roman"/>
+          <w:sz w:val="24"/>
+        </w:rPr>
+        <w:t xml:space="preserve">In the pipeline simulator, </w:t>
       </w:r>
       <w:proofErr w:type="spellStart"/>
       <w:r>
@@ -209,7 +354,21 @@
           <w:rFonts w:ascii="Times New Roman" w:hAnsi="Times New Roman" w:cs="Times New Roman"/>
           <w:sz w:val="24"/>
         </w:rPr>
-        <w:t xml:space="preserve">seven stages. The first stage is the writeback stage in we write our results into the register file. The second stage we check to see if the branch prediction was right. The third stage is to check for an LW delays. If there is then we add 9 cycles to our cycle count. We are adding one additional cycle later one so that is why we do not add the full ten cycle delay. </w:t>
+        <w:t>seven stages. The first stage is the writeback stage in we write our results into the register file. The second stage we check to see if the branch prediction was right. The third stage is to check for an</w:t>
+      </w:r>
+      <w:r>
+        <w:rPr>
+          <w:rFonts w:ascii="Times New Roman" w:hAnsi="Times New Roman" w:cs="Times New Roman"/>
+          <w:sz w:val="24"/>
+        </w:rPr>
+        <w:t>y LW delays. If there are any</w:t>
+      </w:r>
+      <w:r>
+        <w:rPr>
+          <w:rFonts w:ascii="Times New Roman" w:hAnsi="Times New Roman" w:cs="Times New Roman"/>
+          <w:sz w:val="24"/>
+        </w:rPr>
+        <w:t xml:space="preserve"> then we add 9 cycles to our cycle count. We are adding one additional cycle later one so that is why we do not add the full ten cycle delay. </w:t>
       </w:r>
       <w:r>
         <w:rPr>
@@ -225,6 +384,17 @@
         </w:rPr>
         <w:t xml:space="preserve">In the fifth date we just implement the total cycles by one. In the sixth stage we push through onto the next stage of the pipeline. In the seventh stage we reset the fetch stage to NOP. </w:t>
       </w:r>
+    </w:p>
+    <w:p>
+      <w:pPr>
+        <w:ind w:firstLine="720"/>
+        <w:rPr>
+          <w:rFonts w:ascii="Times New Roman" w:hAnsi="Times New Roman" w:cs="Times New Roman"/>
+          <w:sz w:val="24"/>
+        </w:rPr>
+      </w:pPr>
+      <w:bookmarkStart w:id="0" w:name="_GoBack"/>
+      <w:bookmarkEnd w:id="0"/>
       <w:r>
         <w:rPr>
           <w:rFonts w:ascii="Times New Roman" w:hAnsi="Times New Roman" w:cs="Times New Roman"/>
@@ -836,6 +1006,7 @@
           <w:rFonts w:ascii="Times New Roman" w:hAnsi="Times New Roman" w:cs="Times New Roman"/>
           <w:sz w:val="24"/>
         </w:rPr>
+        <w:lastRenderedPageBreak/>
         <w:t>iplc_sim_process_pipeline_syscall</w:t>
       </w:r>
       <w:proofErr w:type="spellEnd"/>
@@ -876,15 +1047,7 @@
           <w:rFonts w:ascii="Times New Roman" w:hAnsi="Times New Roman" w:cs="Times New Roman"/>
           <w:sz w:val="24"/>
         </w:rPr>
-        <w:t xml:space="preserve">.  All of these methods just assign values to the targeted pipeline. </w:t>
-      </w:r>
-      <w:r>
-        <w:rPr>
-          <w:rFonts w:ascii="Times New Roman" w:hAnsi="Times New Roman" w:cs="Times New Roman"/>
-          <w:sz w:val="24"/>
-        </w:rPr>
-        <w:lastRenderedPageBreak/>
-        <w:t>Lastly, we call</w:t>
+        <w:t>.  All of these methods just assign values to the targeted pipeline. Lastly, we call</w:t>
       </w:r>
       <w:r>
         <w:rPr>
@@ -937,7 +1100,7 @@
 </file>
 
 <file path=word/styles.xml><?xml version="1.0" encoding="utf-8"?>
-<w:styles xmlns:mc="http://schemas.openxmlformats.org/markup-compatibility/2006" xmlns:r="http://schemas.openxmlformats.org/officeDocument/2006/relationships" xmlns:w="http://schemas.openxmlformats.org/wordprocessingml/2006/main" xmlns:w14="http://schemas.microsoft.com/office/word/2010/wordml" mc:Ignorable="w14">
+<w:styles xmlns:mc="http://schemas.openxmlformats.org/markup-compatibility/2006" xmlns:r="http://schemas.openxmlformats.org/officeDocument/2006/relationships" xmlns:w="http://schemas.openxmlformats.org/wordprocessingml/2006/main" xmlns:w14="http://schemas.microsoft.com/office/word/2010/wordml" xmlns:w15="http://schemas.microsoft.com/office/word/2012/wordml" xmlns:w16se="http://schemas.microsoft.com/office/word/2015/wordml/symex" mc:Ignorable="w14 w15 w16se">
   <w:docDefaults>
     <w:rPrDefault>
       <w:rPr>
@@ -953,334 +1116,378 @@
       </w:pPr>
     </w:pPrDefault>
   </w:docDefaults>
-  <w:latentStyles w:defLockedState="0" w:defUIPriority="99" w:defSemiHidden="1" w:defUnhideWhenUsed="1" w:defQFormat="0" w:count="267">
-    <w:lsdException w:name="Normal" w:semiHidden="0" w:uiPriority="0" w:unhideWhenUsed="0" w:qFormat="1"/>
-    <w:lsdException w:name="heading 1" w:semiHidden="0" w:uiPriority="9" w:unhideWhenUsed="0" w:qFormat="1"/>
-    <w:lsdException w:name="heading 2" w:uiPriority="9" w:qFormat="1"/>
-    <w:lsdException w:name="heading 3" w:uiPriority="9" w:qFormat="1"/>
-    <w:lsdException w:name="heading 4" w:uiPriority="9" w:qFormat="1"/>
-    <w:lsdException w:name="heading 5" w:uiPriority="9" w:qFormat="1"/>
-    <w:lsdException w:name="heading 6" w:uiPriority="9" w:qFormat="1"/>
-    <w:lsdException w:name="heading 7" w:uiPriority="9" w:qFormat="1"/>
-    <w:lsdException w:name="heading 8" w:uiPriority="9" w:qFormat="1"/>
-    <w:lsdException w:name="heading 9" w:uiPriority="9" w:qFormat="1"/>
-    <w:lsdException w:name="toc 1" w:uiPriority="39"/>
-    <w:lsdException w:name="toc 2" w:uiPriority="39"/>
-    <w:lsdException w:name="toc 3" w:uiPriority="39"/>
-    <w:lsdException w:name="toc 4" w:uiPriority="39"/>
-    <w:lsdException w:name="toc 5" w:uiPriority="39"/>
-    <w:lsdException w:name="toc 6" w:uiPriority="39"/>
-    <w:lsdException w:name="toc 7" w:uiPriority="39"/>
-    <w:lsdException w:name="toc 8" w:uiPriority="39"/>
-    <w:lsdException w:name="toc 9" w:uiPriority="39"/>
-    <w:lsdException w:name="caption" w:uiPriority="35" w:qFormat="1"/>
-    <w:lsdException w:name="Title" w:semiHidden="0" w:uiPriority="10" w:unhideWhenUsed="0" w:qFormat="1"/>
-    <w:lsdException w:name="Default Paragraph Font" w:uiPriority="1"/>
-    <w:lsdException w:name="Subtitle" w:semiHidden="0" w:uiPriority="11" w:unhideWhenUsed="0" w:qFormat="1"/>
-    <w:lsdException w:name="Strong" w:semiHidden="0" w:uiPriority="22" w:unhideWhenUsed="0" w:qFormat="1"/>
-    <w:lsdException w:name="Emphasis" w:semiHidden="0" w:uiPriority="20" w:unhideWhenUsed="0" w:qFormat="1"/>
-    <w:lsdException w:name="Table Grid" w:semiHidden="0" w:uiPriority="39" w:unhideWhenUsed="0"/>
-    <w:lsdException w:name="Placeholder Text" w:unhideWhenUsed="0"/>
-    <w:lsdException w:name="No Spacing" w:semiHidden="0" w:uiPriority="1" w:unhideWhenUsed="0" w:qFormat="1"/>
-    <w:lsdException w:name="Light Shading" w:semiHidden="0" w:uiPriority="60" w:unhideWhenUsed="0"/>
-    <w:lsdException w:name="Light List" w:semiHidden="0" w:uiPriority="61" w:unhideWhenUsed="0"/>
-    <w:lsdException w:name="Light Grid" w:semiHidden="0" w:uiPriority="62" w:unhideWhenUsed="0"/>
-    <w:lsdException w:name="Medium Shading 1" w:semiHidden="0" w:uiPriority="63" w:unhideWhenUsed="0"/>
-    <w:lsdException w:name="Medium Shading 2" w:semiHidden="0" w:uiPriority="64" w:unhideWhenUsed="0"/>
-    <w:lsdException w:name="Medium List 1" w:semiHidden="0" w:uiPriority="65" w:unhideWhenUsed="0"/>
-    <w:lsdException w:name="Medium List 2" w:semiHidden="0" w:uiPriority="66" w:unhideWhenUsed="0"/>
-    <w:lsdException w:name="Medium Grid 1" w:semiHidden="0" w:uiPriority="67" w:unhideWhenUsed="0"/>
-    <w:lsdException w:name="Medium Grid 2" w:semiHidden="0" w:uiPriority="68" w:unhideWhenUsed="0"/>
-    <w:lsdException w:name="Medium Grid 3" w:semiHidden="0" w:uiPriority="69" w:unhideWhenUsed="0"/>
-    <w:lsdException w:name="Dark List" w:semiHidden="0" w:uiPriority="70" w:unhideWhenUsed="0"/>
-    <w:lsdException w:name="Colorful Shading" w:semiHidden="0" w:uiPriority="71" w:unhideWhenUsed="0"/>
-    <w:lsdException w:name="Colorful List" w:semiHidden="0" w:uiPriority="72" w:unhideWhenUsed="0"/>
-    <w:lsdException w:name="Colorful Grid" w:semiHidden="0" w:uiPriority="73" w:unhideWhenUsed="0"/>
-    <w:lsdException w:name="Light Shading Accent 1" w:semiHidden="0" w:uiPriority="60" w:unhideWhenUsed="0"/>
-    <w:lsdException w:name="Light List Accent 1" w:semiHidden="0" w:uiPriority="61" w:unhideWhenUsed="0"/>
-    <w:lsdException w:name="Light Grid Accent 1" w:semiHidden="0" w:uiPriority="62" w:unhideWhenUsed="0"/>
-    <w:lsdException w:name="Medium Shading 1 Accent 1" w:semiHidden="0" w:uiPriority="63" w:unhideWhenUsed="0"/>
-    <w:lsdException w:name="Medium Shading 2 Accent 1" w:semiHidden="0" w:uiPriority="64" w:unhideWhenUsed="0"/>
-    <w:lsdException w:name="Medium List 1 Accent 1" w:semiHidden="0" w:uiPriority="65" w:unhideWhenUsed="0"/>
-    <w:lsdException w:name="Revision" w:unhideWhenUsed="0"/>
-    <w:lsdException w:name="List Paragraph" w:semiHidden="0" w:uiPriority="34" w:unhideWhenUsed="0" w:qFormat="1"/>
-    <w:lsdException w:name="Quote" w:semiHidden="0" w:uiPriority="29" w:unhideWhenUsed="0" w:qFormat="1"/>
-    <w:lsdException w:name="Intense Quote" w:semiHidden="0" w:uiPriority="30" w:unhideWhenUsed="0" w:qFormat="1"/>
-    <w:lsdException w:name="Medium List 2 Accent 1" w:semiHidden="0" w:uiPriority="66" w:unhideWhenUsed="0"/>
-    <w:lsdException w:name="Medium Grid 1 Accent 1" w:semiHidden="0" w:uiPriority="67" w:unhideWhenUsed="0"/>
-    <w:lsdException w:name="Medium Grid 2 Accent 1" w:semiHidden="0" w:uiPriority="68" w:unhideWhenUsed="0"/>
-    <w:lsdException w:name="Medium Grid 3 Accent 1" w:semiHidden="0" w:uiPriority="69" w:unhideWhenUsed="0"/>
-    <w:lsdException w:name="Dark List Accent 1" w:semiHidden="0" w:uiPriority="70" w:unhideWhenUsed="0"/>
-    <w:lsdException w:name="Colorful Shading Accent 1" w:semiHidden="0" w:uiPriority="71" w:unhideWhenUsed="0"/>
-    <w:lsdException w:name="Colorful List Accent 1" w:semiHidden="0" w:uiPriority="72" w:unhideWhenUsed="0"/>
-    <w:lsdException w:name="Colorful Grid Accent 1" w:semiHidden="0" w:uiPriority="73" w:unhideWhenUsed="0"/>
-    <w:lsdException w:name="Light Shading Accent 2" w:semiHidden="0" w:uiPriority="60" w:unhideWhenUsed="0"/>
-    <w:lsdException w:name="Light List Accent 2" w:semiHidden="0" w:uiPriority="61" w:unhideWhenUsed="0"/>
-    <w:lsdException w:name="Light Grid Accent 2" w:semiHidden="0" w:uiPriority="62" w:unhideWhenUsed="0"/>
-    <w:lsdException w:name="Medium Shading 1 Accent 2" w:semiHidden="0" w:uiPriority="63" w:unhideWhenUsed="0"/>
-    <w:lsdException w:name="Medium Shading 2 Accent 2" w:semiHidden="0" w:uiPriority="64" w:unhideWhenUsed="0"/>
-    <w:lsdException w:name="Medium List 1 Accent 2" w:semiHidden="0" w:uiPriority="65" w:unhideWhenUsed="0"/>
-    <w:lsdException w:name="Medium List 2 Accent 2" w:semiHidden="0" w:uiPriority="66" w:unhideWhenUsed="0"/>
-    <w:lsdException w:name="Medium Grid 1 Accent 2" w:semiHidden="0" w:uiPriority="67" w:unhideWhenUsed="0"/>
-    <w:lsdException w:name="Medium Grid 2 Accent 2" w:semiHidden="0" w:uiPriority="68" w:unhideWhenUsed="0"/>
-    <w:lsdException w:name="Medium Grid 3 Accent 2" w:semiHidden="0" w:uiPriority="69" w:unhideWhenUsed="0"/>
-    <w:lsdException w:name="Dark List Accent 2" w:semiHidden="0" w:uiPriority="70" w:unhideWhenUsed="0"/>
-    <w:lsdException w:name="Colorful Shading Accent 2" w:semiHidden="0" w:uiPriority="71" w:unhideWhenUsed="0"/>
-    <w:lsdException w:name="Colorful List Accent 2" w:semiHidden="0" w:uiPriority="72" w:unhideWhenUsed="0"/>
-    <w:lsdException w:name="Colorful Grid Accent 2" w:semiHidden="0" w:uiPriority="73" w:unhideWhenUsed="0"/>
-    <w:lsdException w:name="Light Shading Accent 3" w:semiHidden="0" w:uiPriority="60" w:unhideWhenUsed="0"/>
-    <w:lsdException w:name="Light List Accent 3" w:semiHidden="0" w:uiPriority="61" w:unhideWhenUsed="0"/>
-    <w:lsdException w:name="Light Grid Accent 3" w:semiHidden="0" w:uiPriority="62" w:unhideWhenUsed="0"/>
-    <w:lsdException w:name="Medium Shading 1 Accent 3" w:semiHidden="0" w:uiPriority="63" w:unhideWhenUsed="0"/>
-    <w:lsdException w:name="Medium Shading 2 Accent 3" w:semiHidden="0" w:uiPriority="64" w:unhideWhenUsed="0"/>
-    <w:lsdException w:name="Medium List 1 Accent 3" w:semiHidden="0" w:uiPriority="65" w:unhideWhenUsed="0"/>
-    <w:lsdException w:name="Medium List 2 Accent 3" w:semiHidden="0" w:uiPriority="66" w:unhideWhenUsed="0"/>
-    <w:lsdException w:name="Medium Grid 1 Accent 3" w:semiHidden="0" w:uiPriority="67" w:unhideWhenUsed="0"/>
-    <w:lsdException w:name="Medium Grid 2 Accent 3" w:semiHidden="0" w:uiPriority="68" w:unhideWhenUsed="0"/>
-    <w:lsdException w:name="Medium Grid 3 Accent 3" w:semiHidden="0" w:uiPriority="69" w:unhideWhenUsed="0"/>
-    <w:lsdException w:name="Dark List Accent 3" w:semiHidden="0" w:uiPriority="70" w:unhideWhenUsed="0"/>
-    <w:lsdException w:name="Colorful Shading Accent 3" w:semiHidden="0" w:uiPriority="71" w:unhideWhenUsed="0"/>
-    <w:lsdException w:name="Colorful List Accent 3" w:semiHidden="0" w:uiPriority="72" w:unhideWhenUsed="0"/>
-    <w:lsdException w:name="Colorful Grid Accent 3" w:semiHidden="0" w:uiPriority="73" w:unhideWhenUsed="0"/>
-    <w:lsdException w:name="Light Shading Accent 4" w:semiHidden="0" w:uiPriority="60" w:unhideWhenUsed="0"/>
-    <w:lsdException w:name="Light List Accent 4" w:semiHidden="0" w:uiPriority="61" w:unhideWhenUsed="0"/>
-    <w:lsdException w:name="Light Grid Accent 4" w:semiHidden="0" w:uiPriority="62" w:unhideWhenUsed="0"/>
-    <w:lsdException w:name="Medium Shading 1 Accent 4" w:semiHidden="0" w:uiPriority="63" w:unhideWhenUsed="0"/>
-    <w:lsdException w:name="Medium Shading 2 Accent 4" w:semiHidden="0" w:uiPriority="64" w:unhideWhenUsed="0"/>
-    <w:lsdException w:name="Medium List 1 Accent 4" w:semiHidden="0" w:uiPriority="65" w:unhideWhenUsed="0"/>
-    <w:lsdException w:name="Medium List 2 Accent 4" w:semiHidden="0" w:uiPriority="66" w:unhideWhenUsed="0"/>
-    <w:lsdException w:name="Medium Grid 1 Accent 4" w:semiHidden="0" w:uiPriority="67" w:unhideWhenUsed="0"/>
-    <w:lsdException w:name="Medium Grid 2 Accent 4" w:semiHidden="0" w:uiPriority="68" w:unhideWhenUsed="0"/>
-    <w:lsdException w:name="Medium Grid 3 Accent 4" w:semiHidden="0" w:uiPriority="69" w:unhideWhenUsed="0"/>
-    <w:lsdException w:name="Dark List Accent 4" w:semiHidden="0" w:uiPriority="70" w:unhideWhenUsed="0"/>
-    <w:lsdException w:name="Colorful Shading Accent 4" w:semiHidden="0" w:uiPriority="71" w:unhideWhenUsed="0"/>
-    <w:lsdException w:name="Colorful List Accent 4" w:semiHidden="0" w:uiPriority="72" w:unhideWhenUsed="0"/>
-    <w:lsdException w:name="Colorful Grid Accent 4" w:semiHidden="0" w:uiPriority="73" w:unhideWhenUsed="0"/>
-    <w:lsdException w:name="Light Shading Accent 5" w:semiHidden="0" w:uiPriority="60" w:unhideWhenUsed="0"/>
-    <w:lsdException w:name="Light List Accent 5" w:semiHidden="0" w:uiPriority="61" w:unhideWhenUsed="0"/>
-    <w:lsdException w:name="Light Grid Accent 5" w:semiHidden="0" w:uiPriority="62" w:unhideWhenUsed="0"/>
-    <w:lsdException w:name="Medium Shading 1 Accent 5" w:semiHidden="0" w:uiPriority="63" w:unhideWhenUsed="0"/>
-    <w:lsdException w:name="Medium Shading 2 Accent 5" w:semiHidden="0" w:uiPriority="64" w:unhideWhenUsed="0"/>
-    <w:lsdException w:name="Medium List 1 Accent 5" w:semiHidden="0" w:uiPriority="65" w:unhideWhenUsed="0"/>
-    <w:lsdException w:name="Medium List 2 Accent 5" w:semiHidden="0" w:uiPriority="66" w:unhideWhenUsed="0"/>
-    <w:lsdException w:name="Medium Grid 1 Accent 5" w:semiHidden="0" w:uiPriority="67" w:unhideWhenUsed="0"/>
-    <w:lsdException w:name="Medium Grid 2 Accent 5" w:semiHidden="0" w:uiPriority="68" w:unhideWhenUsed="0"/>
-    <w:lsdException w:name="Medium Grid 3 Accent 5" w:semiHidden="0" w:uiPriority="69" w:unhideWhenUsed="0"/>
-    <w:lsdException w:name="Dark List Accent 5" w:semiHidden="0" w:uiPriority="70" w:unhideWhenUsed="0"/>
-    <w:lsdException w:name="Colorful Shading Accent 5" w:semiHidden="0" w:uiPriority="71" w:unhideWhenUsed="0"/>
-    <w:lsdException w:name="Colorful List Accent 5" w:semiHidden="0" w:uiPriority="72" w:unhideWhenUsed="0"/>
-    <w:lsdException w:name="Colorful Grid Accent 5" w:semiHidden="0" w:uiPriority="73" w:unhideWhenUsed="0"/>
-    <w:lsdException w:name="Light Shading Accent 6" w:semiHidden="0" w:uiPriority="60" w:unhideWhenUsed="0"/>
-    <w:lsdException w:name="Light List Accent 6" w:semiHidden="0" w:uiPriority="61" w:unhideWhenUsed="0"/>
-    <w:lsdException w:name="Light Grid Accent 6" w:semiHidden="0" w:uiPriority="62" w:unhideWhenUsed="0"/>
-    <w:lsdException w:name="Medium Shading 1 Accent 6" w:semiHidden="0" w:uiPriority="63" w:unhideWhenUsed="0"/>
-    <w:lsdException w:name="Medium Shading 2 Accent 6" w:semiHidden="0" w:uiPriority="64" w:unhideWhenUsed="0"/>
-    <w:lsdException w:name="Medium List 1 Accent 6" w:semiHidden="0" w:uiPriority="65" w:unhideWhenUsed="0"/>
-    <w:lsdException w:name="Medium List 2 Accent 6" w:semiHidden="0" w:uiPriority="66" w:unhideWhenUsed="0"/>
-    <w:lsdException w:name="Medium Grid 1 Accent 6" w:semiHidden="0" w:uiPriority="67" w:unhideWhenUsed="0"/>
-    <w:lsdException w:name="Medium Grid 2 Accent 6" w:semiHidden="0" w:uiPriority="68" w:unhideWhenUsed="0"/>
-    <w:lsdException w:name="Medium Grid 3 Accent 6" w:semiHidden="0" w:uiPriority="69" w:unhideWhenUsed="0"/>
-    <w:lsdException w:name="Dark List Accent 6" w:semiHidden="0" w:uiPriority="70" w:unhideWhenUsed="0"/>
-    <w:lsdException w:name="Colorful Shading Accent 6" w:semiHidden="0" w:uiPriority="71" w:unhideWhenUsed="0"/>
-    <w:lsdException w:name="Colorful List Accent 6" w:semiHidden="0" w:uiPriority="72" w:unhideWhenUsed="0"/>
-    <w:lsdException w:name="Colorful Grid Accent 6" w:semiHidden="0" w:uiPriority="73" w:unhideWhenUsed="0"/>
-    <w:lsdException w:name="Subtle Emphasis" w:semiHidden="0" w:uiPriority="19" w:unhideWhenUsed="0" w:qFormat="1"/>
-    <w:lsdException w:name="Intense Emphasis" w:semiHidden="0" w:uiPriority="21" w:unhideWhenUsed="0" w:qFormat="1"/>
-    <w:lsdException w:name="Subtle Reference" w:semiHidden="0" w:uiPriority="31" w:unhideWhenUsed="0" w:qFormat="1"/>
-    <w:lsdException w:name="Intense Reference" w:semiHidden="0" w:uiPriority="32" w:unhideWhenUsed="0" w:qFormat="1"/>
-    <w:lsdException w:name="Book Title" w:semiHidden="0" w:uiPriority="33" w:unhideWhenUsed="0" w:qFormat="1"/>
-    <w:lsdException w:name="Bibliography" w:uiPriority="37"/>
-    <w:lsdException w:name="TOC Heading" w:uiPriority="39" w:qFormat="1"/>
-  </w:latentStyles>
-  <w:style w:type="paragraph" w:default="1" w:styleId="Normal">
-    <w:name w:val="Normal"/>
-    <w:qFormat/>
-  </w:style>
-  <w:style w:type="character" w:default="1" w:styleId="DefaultParagraphFont">
-    <w:name w:val="Default Paragraph Font"/>
-    <w:uiPriority w:val="1"/>
-    <w:semiHidden/>
-    <w:unhideWhenUsed/>
-  </w:style>
-  <w:style w:type="table" w:default="1" w:styleId="TableNormal">
-    <w:name w:val="Normal Table"/>
-    <w:uiPriority w:val="99"/>
-    <w:semiHidden/>
-    <w:unhideWhenUsed/>
-    <w:tblPr>
-      <w:tblInd w:w="0" w:type="dxa"/>
-      <w:tblCellMar>
-        <w:top w:w="0" w:type="dxa"/>
-        <w:left w:w="108" w:type="dxa"/>
-        <w:bottom w:w="0" w:type="dxa"/>
-        <w:right w:w="108" w:type="dxa"/>
-      </w:tblCellMar>
-    </w:tblPr>
-  </w:style>
-  <w:style w:type="numbering" w:default="1" w:styleId="NoList">
-    <w:name w:val="No List"/>
-    <w:uiPriority w:val="99"/>
-    <w:semiHidden/>
-    <w:unhideWhenUsed/>
-  </w:style>
-</w:styles>
-</file>
-
-<file path=word/stylesWithEffects.xml><?xml version="1.0" encoding="utf-8"?>
-<w:styles xmlns:wpc="http://schemas.microsoft.com/office/word/2010/wordprocessingCanvas" xmlns:mc="http://schemas.openxmlformats.org/markup-compatibility/2006" xmlns:o="urn:schemas-microsoft-com:office:office" xmlns:r="http://schemas.openxmlformats.org/officeDocument/2006/relationships" xmlns:m="http://schemas.openxmlformats.org/officeDocument/2006/math" xmlns:v="urn:schemas-microsoft-com:vml" xmlns:wp14="http://schemas.microsoft.com/office/word/2010/wordprocessingDrawing" xmlns:wp="http://schemas.openxmlformats.org/drawingml/2006/wordprocessingDrawing" xmlns:w10="urn:schemas-microsoft-com:office:word" xmlns:w="http://schemas.openxmlformats.org/wordprocessingml/2006/main" xmlns:w14="http://schemas.microsoft.com/office/word/2010/wordml" xmlns:wpg="http://schemas.microsoft.com/office/word/2010/wordprocessingGroup" xmlns:wpi="http://schemas.microsoft.com/office/word/2010/wordprocessingInk" xmlns:wne="http://schemas.microsoft.com/office/word/2006/wordml" xmlns:wps="http://schemas.microsoft.com/office/word/2010/wordprocessingShape" mc:Ignorable="w14 wp14">
-  <w:docDefaults>
-    <w:rPrDefault>
-      <w:rPr>
-        <w:rFonts w:asciiTheme="minorHAnsi" w:eastAsiaTheme="minorHAnsi" w:hAnsiTheme="minorHAnsi" w:cstheme="minorBidi"/>
-        <w:sz w:val="22"/>
-        <w:szCs w:val="22"/>
-        <w:lang w:val="en-US" w:eastAsia="en-US" w:bidi="ar-SA"/>
-      </w:rPr>
-    </w:rPrDefault>
-    <w:pPrDefault>
-      <w:pPr>
-        <w:spacing w:after="160" w:line="259" w:lineRule="auto"/>
-      </w:pPr>
-    </w:pPrDefault>
-  </w:docDefaults>
-  <w:latentStyles w:defLockedState="0" w:defUIPriority="99" w:defSemiHidden="1" w:defUnhideWhenUsed="1" w:defQFormat="0" w:count="267">
-    <w:lsdException w:name="Normal" w:semiHidden="0" w:uiPriority="0" w:unhideWhenUsed="0" w:qFormat="1"/>
-    <w:lsdException w:name="heading 1" w:semiHidden="0" w:uiPriority="9" w:unhideWhenUsed="0" w:qFormat="1"/>
-    <w:lsdException w:name="heading 2" w:uiPriority="9" w:qFormat="1"/>
-    <w:lsdException w:name="heading 3" w:uiPriority="9" w:qFormat="1"/>
-    <w:lsdException w:name="heading 4" w:uiPriority="9" w:qFormat="1"/>
-    <w:lsdException w:name="heading 5" w:uiPriority="9" w:qFormat="1"/>
-    <w:lsdException w:name="heading 6" w:uiPriority="9" w:qFormat="1"/>
-    <w:lsdException w:name="heading 7" w:uiPriority="9" w:qFormat="1"/>
-    <w:lsdException w:name="heading 8" w:uiPriority="9" w:qFormat="1"/>
-    <w:lsdException w:name="heading 9" w:uiPriority="9" w:qFormat="1"/>
-    <w:lsdException w:name="toc 1" w:uiPriority="39"/>
-    <w:lsdException w:name="toc 2" w:uiPriority="39"/>
-    <w:lsdException w:name="toc 3" w:uiPriority="39"/>
-    <w:lsdException w:name="toc 4" w:uiPriority="39"/>
-    <w:lsdException w:name="toc 5" w:uiPriority="39"/>
-    <w:lsdException w:name="toc 6" w:uiPriority="39"/>
-    <w:lsdException w:name="toc 7" w:uiPriority="39"/>
-    <w:lsdException w:name="toc 8" w:uiPriority="39"/>
-    <w:lsdException w:name="toc 9" w:uiPriority="39"/>
-    <w:lsdException w:name="caption" w:uiPriority="35" w:qFormat="1"/>
-    <w:lsdException w:name="Title" w:semiHidden="0" w:uiPriority="10" w:unhideWhenUsed="0" w:qFormat="1"/>
-    <w:lsdException w:name="Default Paragraph Font" w:uiPriority="1"/>
-    <w:lsdException w:name="Subtitle" w:semiHidden="0" w:uiPriority="11" w:unhideWhenUsed="0" w:qFormat="1"/>
-    <w:lsdException w:name="Strong" w:semiHidden="0" w:uiPriority="22" w:unhideWhenUsed="0" w:qFormat="1"/>
-    <w:lsdException w:name="Emphasis" w:semiHidden="0" w:uiPriority="20" w:unhideWhenUsed="0" w:qFormat="1"/>
-    <w:lsdException w:name="Table Grid" w:semiHidden="0" w:uiPriority="39" w:unhideWhenUsed="0"/>
-    <w:lsdException w:name="Placeholder Text" w:unhideWhenUsed="0"/>
-    <w:lsdException w:name="No Spacing" w:semiHidden="0" w:uiPriority="1" w:unhideWhenUsed="0" w:qFormat="1"/>
-    <w:lsdException w:name="Light Shading" w:semiHidden="0" w:uiPriority="60" w:unhideWhenUsed="0"/>
-    <w:lsdException w:name="Light List" w:semiHidden="0" w:uiPriority="61" w:unhideWhenUsed="0"/>
-    <w:lsdException w:name="Light Grid" w:semiHidden="0" w:uiPriority="62" w:unhideWhenUsed="0"/>
-    <w:lsdException w:name="Medium Shading 1" w:semiHidden="0" w:uiPriority="63" w:unhideWhenUsed="0"/>
-    <w:lsdException w:name="Medium Shading 2" w:semiHidden="0" w:uiPriority="64" w:unhideWhenUsed="0"/>
-    <w:lsdException w:name="Medium List 1" w:semiHidden="0" w:uiPriority="65" w:unhideWhenUsed="0"/>
-    <w:lsdException w:name="Medium List 2" w:semiHidden="0" w:uiPriority="66" w:unhideWhenUsed="0"/>
-    <w:lsdException w:name="Medium Grid 1" w:semiHidden="0" w:uiPriority="67" w:unhideWhenUsed="0"/>
-    <w:lsdException w:name="Medium Grid 2" w:semiHidden="0" w:uiPriority="68" w:unhideWhenUsed="0"/>
-    <w:lsdException w:name="Medium Grid 3" w:semiHidden="0" w:uiPriority="69" w:unhideWhenUsed="0"/>
-    <w:lsdException w:name="Dark List" w:semiHidden="0" w:uiPriority="70" w:unhideWhenUsed="0"/>
-    <w:lsdException w:name="Colorful Shading" w:semiHidden="0" w:uiPriority="71" w:unhideWhenUsed="0"/>
-    <w:lsdException w:name="Colorful List" w:semiHidden="0" w:uiPriority="72" w:unhideWhenUsed="0"/>
-    <w:lsdException w:name="Colorful Grid" w:semiHidden="0" w:uiPriority="73" w:unhideWhenUsed="0"/>
-    <w:lsdException w:name="Light Shading Accent 1" w:semiHidden="0" w:uiPriority="60" w:unhideWhenUsed="0"/>
-    <w:lsdException w:name="Light List Accent 1" w:semiHidden="0" w:uiPriority="61" w:unhideWhenUsed="0"/>
-    <w:lsdException w:name="Light Grid Accent 1" w:semiHidden="0" w:uiPriority="62" w:unhideWhenUsed="0"/>
-    <w:lsdException w:name="Medium Shading 1 Accent 1" w:semiHidden="0" w:uiPriority="63" w:unhideWhenUsed="0"/>
-    <w:lsdException w:name="Medium Shading 2 Accent 1" w:semiHidden="0" w:uiPriority="64" w:unhideWhenUsed="0"/>
-    <w:lsdException w:name="Medium List 1 Accent 1" w:semiHidden="0" w:uiPriority="65" w:unhideWhenUsed="0"/>
-    <w:lsdException w:name="Revision" w:unhideWhenUsed="0"/>
-    <w:lsdException w:name="List Paragraph" w:semiHidden="0" w:uiPriority="34" w:unhideWhenUsed="0" w:qFormat="1"/>
-    <w:lsdException w:name="Quote" w:semiHidden="0" w:uiPriority="29" w:unhideWhenUsed="0" w:qFormat="1"/>
-    <w:lsdException w:name="Intense Quote" w:semiHidden="0" w:uiPriority="30" w:unhideWhenUsed="0" w:qFormat="1"/>
-    <w:lsdException w:name="Medium List 2 Accent 1" w:semiHidden="0" w:uiPriority="66" w:unhideWhenUsed="0"/>
-    <w:lsdException w:name="Medium Grid 1 Accent 1" w:semiHidden="0" w:uiPriority="67" w:unhideWhenUsed="0"/>
-    <w:lsdException w:name="Medium Grid 2 Accent 1" w:semiHidden="0" w:uiPriority="68" w:unhideWhenUsed="0"/>
-    <w:lsdException w:name="Medium Grid 3 Accent 1" w:semiHidden="0" w:uiPriority="69" w:unhideWhenUsed="0"/>
-    <w:lsdException w:name="Dark List Accent 1" w:semiHidden="0" w:uiPriority="70" w:unhideWhenUsed="0"/>
-    <w:lsdException w:name="Colorful Shading Accent 1" w:semiHidden="0" w:uiPriority="71" w:unhideWhenUsed="0"/>
-    <w:lsdException w:name="Colorful List Accent 1" w:semiHidden="0" w:uiPriority="72" w:unhideWhenUsed="0"/>
-    <w:lsdException w:name="Colorful Grid Accent 1" w:semiHidden="0" w:uiPriority="73" w:unhideWhenUsed="0"/>
-    <w:lsdException w:name="Light Shading Accent 2" w:semiHidden="0" w:uiPriority="60" w:unhideWhenUsed="0"/>
-    <w:lsdException w:name="Light List Accent 2" w:semiHidden="0" w:uiPriority="61" w:unhideWhenUsed="0"/>
-    <w:lsdException w:name="Light Grid Accent 2" w:semiHidden="0" w:uiPriority="62" w:unhideWhenUsed="0"/>
-    <w:lsdException w:name="Medium Shading 1 Accent 2" w:semiHidden="0" w:uiPriority="63" w:unhideWhenUsed="0"/>
-    <w:lsdException w:name="Medium Shading 2 Accent 2" w:semiHidden="0" w:uiPriority="64" w:unhideWhenUsed="0"/>
-    <w:lsdException w:name="Medium List 1 Accent 2" w:semiHidden="0" w:uiPriority="65" w:unhideWhenUsed="0"/>
-    <w:lsdException w:name="Medium List 2 Accent 2" w:semiHidden="0" w:uiPriority="66" w:unhideWhenUsed="0"/>
-    <w:lsdException w:name="Medium Grid 1 Accent 2" w:semiHidden="0" w:uiPriority="67" w:unhideWhenUsed="0"/>
-    <w:lsdException w:name="Medium Grid 2 Accent 2" w:semiHidden="0" w:uiPriority="68" w:unhideWhenUsed="0"/>
-    <w:lsdException w:name="Medium Grid 3 Accent 2" w:semiHidden="0" w:uiPriority="69" w:unhideWhenUsed="0"/>
-    <w:lsdException w:name="Dark List Accent 2" w:semiHidden="0" w:uiPriority="70" w:unhideWhenUsed="0"/>
-    <w:lsdException w:name="Colorful Shading Accent 2" w:semiHidden="0" w:uiPriority="71" w:unhideWhenUsed="0"/>
-    <w:lsdException w:name="Colorful List Accent 2" w:semiHidden="0" w:uiPriority="72" w:unhideWhenUsed="0"/>
-    <w:lsdException w:name="Colorful Grid Accent 2" w:semiHidden="0" w:uiPriority="73" w:unhideWhenUsed="0"/>
-    <w:lsdException w:name="Light Shading Accent 3" w:semiHidden="0" w:uiPriority="60" w:unhideWhenUsed="0"/>
-    <w:lsdException w:name="Light List Accent 3" w:semiHidden="0" w:uiPriority="61" w:unhideWhenUsed="0"/>
-    <w:lsdException w:name="Light Grid Accent 3" w:semiHidden="0" w:uiPriority="62" w:unhideWhenUsed="0"/>
-    <w:lsdException w:name="Medium Shading 1 Accent 3" w:semiHidden="0" w:uiPriority="63" w:unhideWhenUsed="0"/>
-    <w:lsdException w:name="Medium Shading 2 Accent 3" w:semiHidden="0" w:uiPriority="64" w:unhideWhenUsed="0"/>
-    <w:lsdException w:name="Medium List 1 Accent 3" w:semiHidden="0" w:uiPriority="65" w:unhideWhenUsed="0"/>
-    <w:lsdException w:name="Medium List 2 Accent 3" w:semiHidden="0" w:uiPriority="66" w:unhideWhenUsed="0"/>
-    <w:lsdException w:name="Medium Grid 1 Accent 3" w:semiHidden="0" w:uiPriority="67" w:unhideWhenUsed="0"/>
-    <w:lsdException w:name="Medium Grid 2 Accent 3" w:semiHidden="0" w:uiPriority="68" w:unhideWhenUsed="0"/>
-    <w:lsdException w:name="Medium Grid 3 Accent 3" w:semiHidden="0" w:uiPriority="69" w:unhideWhenUsed="0"/>
-    <w:lsdException w:name="Dark List Accent 3" w:semiHidden="0" w:uiPriority="70" w:unhideWhenUsed="0"/>
-    <w:lsdException w:name="Colorful Shading Accent 3" w:semiHidden="0" w:uiPriority="71" w:unhideWhenUsed="0"/>
-    <w:lsdException w:name="Colorful List Accent 3" w:semiHidden="0" w:uiPriority="72" w:unhideWhenUsed="0"/>
-    <w:lsdException w:name="Colorful Grid Accent 3" w:semiHidden="0" w:uiPriority="73" w:unhideWhenUsed="0"/>
-    <w:lsdException w:name="Light Shading Accent 4" w:semiHidden="0" w:uiPriority="60" w:unhideWhenUsed="0"/>
-    <w:lsdException w:name="Light List Accent 4" w:semiHidden="0" w:uiPriority="61" w:unhideWhenUsed="0"/>
-    <w:lsdException w:name="Light Grid Accent 4" w:semiHidden="0" w:uiPriority="62" w:unhideWhenUsed="0"/>
-    <w:lsdException w:name="Medium Shading 1 Accent 4" w:semiHidden="0" w:uiPriority="63" w:unhideWhenUsed="0"/>
-    <w:lsdException w:name="Medium Shading 2 Accent 4" w:semiHidden="0" w:uiPriority="64" w:unhideWhenUsed="0"/>
-    <w:lsdException w:name="Medium List 1 Accent 4" w:semiHidden="0" w:uiPriority="65" w:unhideWhenUsed="0"/>
-    <w:lsdException w:name="Medium List 2 Accent 4" w:semiHidden="0" w:uiPriority="66" w:unhideWhenUsed="0"/>
-    <w:lsdException w:name="Medium Grid 1 Accent 4" w:semiHidden="0" w:uiPriority="67" w:unhideWhenUsed="0"/>
-    <w:lsdException w:name="Medium Grid 2 Accent 4" w:semiHidden="0" w:uiPriority="68" w:unhideWhenUsed="0"/>
-    <w:lsdException w:name="Medium Grid 3 Accent 4" w:semiHidden="0" w:uiPriority="69" w:unhideWhenUsed="0"/>
-    <w:lsdException w:name="Dark List Accent 4" w:semiHidden="0" w:uiPriority="70" w:unhideWhenUsed="0"/>
-    <w:lsdException w:name="Colorful Shading Accent 4" w:semiHidden="0" w:uiPriority="71" w:unhideWhenUsed="0"/>
-    <w:lsdException w:name="Colorful List Accent 4" w:semiHidden="0" w:uiPriority="72" w:unhideWhenUsed="0"/>
-    <w:lsdException w:name="Colorful Grid Accent 4" w:semiHidden="0" w:uiPriority="73" w:unhideWhenUsed="0"/>
-    <w:lsdException w:name="Light Shading Accent 5" w:semiHidden="0" w:uiPriority="60" w:unhideWhenUsed="0"/>
-    <w:lsdException w:name="Light List Accent 5" w:semiHidden="0" w:uiPriority="61" w:unhideWhenUsed="0"/>
-    <w:lsdException w:name="Light Grid Accent 5" w:semiHidden="0" w:uiPriority="62" w:unhideWhenUsed="0"/>
-    <w:lsdException w:name="Medium Shading 1 Accent 5" w:semiHidden="0" w:uiPriority="63" w:unhideWhenUsed="0"/>
-    <w:lsdException w:name="Medium Shading 2 Accent 5" w:semiHidden="0" w:uiPriority="64" w:unhideWhenUsed="0"/>
-    <w:lsdException w:name="Medium List 1 Accent 5" w:semiHidden="0" w:uiPriority="65" w:unhideWhenUsed="0"/>
-    <w:lsdException w:name="Medium List 2 Accent 5" w:semiHidden="0" w:uiPriority="66" w:unhideWhenUsed="0"/>
-    <w:lsdException w:name="Medium Grid 1 Accent 5" w:semiHidden="0" w:uiPriority="67" w:unhideWhenUsed="0"/>
-    <w:lsdException w:name="Medium Grid 2 Accent 5" w:semiHidden="0" w:uiPriority="68" w:unhideWhenUsed="0"/>
-    <w:lsdException w:name="Medium Grid 3 Accent 5" w:semiHidden="0" w:uiPriority="69" w:unhideWhenUsed="0"/>
-    <w:lsdException w:name="Dark List Accent 5" w:semiHidden="0" w:uiPriority="70" w:unhideWhenUsed="0"/>
-    <w:lsdException w:name="Colorful Shading Accent 5" w:semiHidden="0" w:uiPriority="71" w:unhideWhenUsed="0"/>
-    <w:lsdException w:name="Colorful List Accent 5" w:semiHidden="0" w:uiPriority="72" w:unhideWhenUsed="0"/>
-    <w:lsdException w:name="Colorful Grid Accent 5" w:semiHidden="0" w:uiPriority="73" w:unhideWhenUsed="0"/>
-    <w:lsdException w:name="Light Shading Accent 6" w:semiHidden="0" w:uiPriority="60" w:unhideWhenUsed="0"/>
-    <w:lsdException w:name="Light List Accent 6" w:semiHidden="0" w:uiPriority="61" w:unhideWhenUsed="0"/>
-    <w:lsdException w:name="Light Grid Accent 6" w:semiHidden="0" w:uiPriority="62" w:unhideWhenUsed="0"/>
-    <w:lsdException w:name="Medium Shading 1 Accent 6" w:semiHidden="0" w:uiPriority="63" w:unhideWhenUsed="0"/>
-    <w:lsdException w:name="Medium Shading 2 Accent 6" w:semiHidden="0" w:uiPriority="64" w:unhideWhenUsed="0"/>
-    <w:lsdException w:name="Medium List 1 Accent 6" w:semiHidden="0" w:uiPriority="65" w:unhideWhenUsed="0"/>
-    <w:lsdException w:name="Medium List 2 Accent 6" w:semiHidden="0" w:uiPriority="66" w:unhideWhenUsed="0"/>
-    <w:lsdException w:name="Medium Grid 1 Accent 6" w:semiHidden="0" w:uiPriority="67" w:unhideWhenUsed="0"/>
-    <w:lsdException w:name="Medium Grid 2 Accent 6" w:semiHidden="0" w:uiPriority="68" w:unhideWhenUsed="0"/>
-    <w:lsdException w:name="Medium Grid 3 Accent 6" w:semiHidden="0" w:uiPriority="69" w:unhideWhenUsed="0"/>
-    <w:lsdException w:name="Dark List Accent 6" w:semiHidden="0" w:uiPriority="70" w:unhideWhenUsed="0"/>
-    <w:lsdException w:name="Colorful Shading Accent 6" w:semiHidden="0" w:uiPriority="71" w:unhideWhenUsed="0"/>
-    <w:lsdException w:name="Colorful List Accent 6" w:semiHidden="0" w:uiPriority="72" w:unhideWhenUsed="0"/>
-    <w:lsdException w:name="Colorful Grid Accent 6" w:semiHidden="0" w:uiPriority="73" w:unhideWhenUsed="0"/>
-    <w:lsdException w:name="Subtle Emphasis" w:semiHidden="0" w:uiPriority="19" w:unhideWhenUsed="0" w:qFormat="1"/>
-    <w:lsdException w:name="Intense Emphasis" w:semiHidden="0" w:uiPriority="21" w:unhideWhenUsed="0" w:qFormat="1"/>
-    <w:lsdException w:name="Subtle Reference" w:semiHidden="0" w:uiPriority="31" w:unhideWhenUsed="0" w:qFormat="1"/>
-    <w:lsdException w:name="Intense Reference" w:semiHidden="0" w:uiPriority="32" w:unhideWhenUsed="0" w:qFormat="1"/>
-    <w:lsdException w:name="Book Title" w:semiHidden="0" w:uiPriority="33" w:unhideWhenUsed="0" w:qFormat="1"/>
-    <w:lsdException w:name="Bibliography" w:uiPriority="37"/>
-    <w:lsdException w:name="TOC Heading" w:uiPriority="39" w:qFormat="1"/>
+  <w:latentStyles w:defLockedState="0" w:defUIPriority="99" w:defSemiHidden="0" w:defUnhideWhenUsed="0" w:defQFormat="0" w:count="371">
+    <w:lsdException w:name="Normal" w:uiPriority="0" w:qFormat="1"/>
+    <w:lsdException w:name="heading 1" w:uiPriority="9" w:qFormat="1"/>
+    <w:lsdException w:name="heading 2" w:semiHidden="1" w:uiPriority="9" w:unhideWhenUsed="1" w:qFormat="1"/>
+    <w:lsdException w:name="heading 3" w:semiHidden="1" w:uiPriority="9" w:unhideWhenUsed="1" w:qFormat="1"/>
+    <w:lsdException w:name="heading 4" w:semiHidden="1" w:uiPriority="9" w:unhideWhenUsed="1" w:qFormat="1"/>
+    <w:lsdException w:name="heading 5" w:semiHidden="1" w:uiPriority="9" w:unhideWhenUsed="1" w:qFormat="1"/>
+    <w:lsdException w:name="heading 6" w:semiHidden="1" w:uiPriority="9" w:unhideWhenUsed="1" w:qFormat="1"/>
+    <w:lsdException w:name="heading 7" w:semiHidden="1" w:uiPriority="9" w:unhideWhenUsed="1" w:qFormat="1"/>
+    <w:lsdException w:name="heading 8" w:semiHidden="1" w:uiPriority="9" w:unhideWhenUsed="1" w:qFormat="1"/>
+    <w:lsdException w:name="heading 9" w:semiHidden="1" w:uiPriority="9" w:unhideWhenUsed="1" w:qFormat="1"/>
+    <w:lsdException w:name="index 1" w:semiHidden="1" w:unhideWhenUsed="1"/>
+    <w:lsdException w:name="index 2" w:semiHidden="1" w:unhideWhenUsed="1"/>
+    <w:lsdException w:name="index 3" w:semiHidden="1" w:unhideWhenUsed="1"/>
+    <w:lsdException w:name="index 4" w:semiHidden="1" w:unhideWhenUsed="1"/>
+    <w:lsdException w:name="index 5" w:semiHidden="1" w:unhideWhenUsed="1"/>
+    <w:lsdException w:name="index 6" w:semiHidden="1" w:unhideWhenUsed="1"/>
+    <w:lsdException w:name="index 7" w:semiHidden="1" w:unhideWhenUsed="1"/>
+    <w:lsdException w:name="index 8" w:semiHidden="1" w:unhideWhenUsed="1"/>
+    <w:lsdException w:name="index 9" w:semiHidden="1" w:unhideWhenUsed="1"/>
+    <w:lsdException w:name="toc 1" w:semiHidden="1" w:uiPriority="39" w:unhideWhenUsed="1"/>
+    <w:lsdException w:name="toc 2" w:semiHidden="1" w:uiPriority="39" w:unhideWhenUsed="1"/>
+    <w:lsdException w:name="toc 3" w:semiHidden="1" w:uiPriority="39" w:unhideWhenUsed="1"/>
+    <w:lsdException w:name="toc 4" w:semiHidden="1" w:uiPriority="39" w:unhideWhenUsed="1"/>
+    <w:lsdException w:name="toc 5" w:semiHidden="1" w:uiPriority="39" w:unhideWhenUsed="1"/>
+    <w:lsdException w:name="toc 6" w:semiHidden="1" w:uiPriority="39" w:unhideWhenUsed="1"/>
+    <w:lsdException w:name="toc 7" w:semiHidden="1" w:uiPriority="39" w:unhideWhenUsed="1"/>
+    <w:lsdException w:name="toc 8" w:semiHidden="1" w:uiPriority="39" w:unhideWhenUsed="1"/>
+    <w:lsdException w:name="toc 9" w:semiHidden="1" w:uiPriority="39" w:unhideWhenUsed="1"/>
+    <w:lsdException w:name="Normal Indent" w:semiHidden="1" w:unhideWhenUsed="1"/>
+    <w:lsdException w:name="footnote text" w:semiHidden="1" w:unhideWhenUsed="1"/>
+    <w:lsdException w:name="annotation text" w:semiHidden="1" w:unhideWhenUsed="1"/>
+    <w:lsdException w:name="header" w:semiHidden="1" w:unhideWhenUsed="1"/>
+    <w:lsdException w:name="footer" w:semiHidden="1" w:unhideWhenUsed="1"/>
+    <w:lsdException w:name="index heading" w:semiHidden="1" w:unhideWhenUsed="1"/>
+    <w:lsdException w:name="caption" w:semiHidden="1" w:uiPriority="35" w:unhideWhenUsed="1" w:qFormat="1"/>
+    <w:lsdException w:name="table of figures" w:semiHidden="1" w:unhideWhenUsed="1"/>
+    <w:lsdException w:name="envelope address" w:semiHidden="1" w:unhideWhenUsed="1"/>
+    <w:lsdException w:name="envelope return" w:semiHidden="1" w:unhideWhenUsed="1"/>
+    <w:lsdException w:name="footnote reference" w:semiHidden="1" w:unhideWhenUsed="1"/>
+    <w:lsdException w:name="annotation reference" w:semiHidden="1" w:unhideWhenUsed="1"/>
+    <w:lsdException w:name="line number" w:semiHidden="1" w:unhideWhenUsed="1"/>
+    <w:lsdException w:name="page number" w:semiHidden="1" w:unhideWhenUsed="1"/>
+    <w:lsdException w:name="endnote reference" w:semiHidden="1" w:unhideWhenUsed="1"/>
+    <w:lsdException w:name="endnote text" w:semiHidden="1" w:unhideWhenUsed="1"/>
+    <w:lsdException w:name="table of authorities" w:semiHidden="1" w:unhideWhenUsed="1"/>
+    <w:lsdException w:name="macro" w:semiHidden="1" w:unhideWhenUsed="1"/>
+    <w:lsdException w:name="toa heading" w:semiHidden="1" w:unhideWhenUsed="1"/>
+    <w:lsdException w:name="List" w:semiHidden="1" w:unhideWhenUsed="1"/>
+    <w:lsdException w:name="List Bullet" w:semiHidden="1" w:unhideWhenUsed="1"/>
+    <w:lsdException w:name="List Number" w:semiHidden="1" w:unhideWhenUsed="1"/>
+    <w:lsdException w:name="List 2" w:semiHidden="1" w:unhideWhenUsed="1"/>
+    <w:lsdException w:name="List 3" w:semiHidden="1" w:unhideWhenUsed="1"/>
+    <w:lsdException w:name="List 4" w:semiHidden="1" w:unhideWhenUsed="1"/>
+    <w:lsdException w:name="List 5" w:semiHidden="1" w:unhideWhenUsed="1"/>
+    <w:lsdException w:name="List Bullet 2" w:semiHidden="1" w:unhideWhenUsed="1"/>
+    <w:lsdException w:name="List Bullet 3" w:semiHidden="1" w:unhideWhenUsed="1"/>
+    <w:lsdException w:name="List Bullet 4" w:semiHidden="1" w:unhideWhenUsed="1"/>
+    <w:lsdException w:name="List Bullet 5" w:semiHidden="1" w:unhideWhenUsed="1"/>
+    <w:lsdException w:name="List Number 2" w:semiHidden="1" w:unhideWhenUsed="1"/>
+    <w:lsdException w:name="List Number 3" w:semiHidden="1" w:unhideWhenUsed="1"/>
+    <w:lsdException w:name="List Number 4" w:semiHidden="1" w:unhideWhenUsed="1"/>
+    <w:lsdException w:name="List Number 5" w:semiHidden="1" w:unhideWhenUsed="1"/>
+    <w:lsdException w:name="Title" w:uiPriority="10" w:qFormat="1"/>
+    <w:lsdException w:name="Closing" w:semiHidden="1" w:unhideWhenUsed="1"/>
+    <w:lsdException w:name="Signature" w:semiHidden="1" w:unhideWhenUsed="1"/>
+    <w:lsdException w:name="Default Paragraph Font" w:semiHidden="1" w:uiPriority="1" w:unhideWhenUsed="1"/>
+    <w:lsdException w:name="Body Text" w:semiHidden="1" w:unhideWhenUsed="1"/>
+    <w:lsdException w:name="Body Text Indent" w:semiHidden="1" w:unhideWhenUsed="1"/>
+    <w:lsdException w:name="List Continue" w:semiHidden="1" w:unhideWhenUsed="1"/>
+    <w:lsdException w:name="List Continue 2" w:semiHidden="1" w:unhideWhenUsed="1"/>
+    <w:lsdException w:name="List Continue 3" w:semiHidden="1" w:unhideWhenUsed="1"/>
+    <w:lsdException w:name="List Continue 4" w:semiHidden="1" w:unhideWhenUsed="1"/>
+    <w:lsdException w:name="List Continue 5" w:semiHidden="1" w:unhideWhenUsed="1"/>
+    <w:lsdException w:name="Message Header" w:semiHidden="1" w:unhideWhenUsed="1"/>
+    <w:lsdException w:name="Subtitle" w:uiPriority="11" w:qFormat="1"/>
+    <w:lsdException w:name="Salutation" w:semiHidden="1" w:unhideWhenUsed="1"/>
+    <w:lsdException w:name="Date" w:semiHidden="1" w:unhideWhenUsed="1"/>
+    <w:lsdException w:name="Body Text First Indent" w:semiHidden="1" w:unhideWhenUsed="1"/>
+    <w:lsdException w:name="Body Text First Indent 2" w:semiHidden="1" w:unhideWhenUsed="1"/>
+    <w:lsdException w:name="Note Heading" w:semiHidden="1" w:unhideWhenUsed="1"/>
+    <w:lsdException w:name="Body Text 2" w:semiHidden="1" w:unhideWhenUsed="1"/>
+    <w:lsdException w:name="Body Text 3" w:semiHidden="1" w:unhideWhenUsed="1"/>
+    <w:lsdException w:name="Body Text Indent 2" w:semiHidden="1" w:unhideWhenUsed="1"/>
+    <w:lsdException w:name="Body Text Indent 3" w:semiHidden="1" w:unhideWhenUsed="1"/>
+    <w:lsdException w:name="Block Text" w:semiHidden="1" w:unhideWhenUsed="1"/>
+    <w:lsdException w:name="Hyperlink" w:semiHidden="1" w:unhideWhenUsed="1"/>
+    <w:lsdException w:name="FollowedHyperlink" w:semiHidden="1" w:unhideWhenUsed="1"/>
+    <w:lsdException w:name="Strong" w:uiPriority="22" w:qFormat="1"/>
+    <w:lsdException w:name="Emphasis" w:uiPriority="20" w:qFormat="1"/>
+    <w:lsdException w:name="Document Map" w:semiHidden="1" w:unhideWhenUsed="1"/>
+    <w:lsdException w:name="Plain Text" w:semiHidden="1" w:unhideWhenUsed="1"/>
+    <w:lsdException w:name="E-mail Signature" w:semiHidden="1" w:unhideWhenUsed="1"/>
+    <w:lsdException w:name="HTML Top of Form" w:semiHidden="1" w:unhideWhenUsed="1"/>
+    <w:lsdException w:name="HTML Bottom of Form" w:semiHidden="1" w:unhideWhenUsed="1"/>
+    <w:lsdException w:name="Normal (Web)" w:semiHidden="1" w:unhideWhenUsed="1"/>
+    <w:lsdException w:name="HTML Acronym" w:semiHidden="1" w:unhideWhenUsed="1"/>
+    <w:lsdException w:name="HTML Address" w:semiHidden="1" w:unhideWhenUsed="1"/>
+    <w:lsdException w:name="HTML Cite" w:semiHidden="1" w:unhideWhenUsed="1"/>
+    <w:lsdException w:name="HTML Code" w:semiHidden="1" w:unhideWhenUsed="1"/>
+    <w:lsdException w:name="HTML Definition" w:semiHidden="1" w:unhideWhenUsed="1"/>
+    <w:lsdException w:name="HTML Keyboard" w:semiHidden="1" w:unhideWhenUsed="1"/>
+    <w:lsdException w:name="HTML Preformatted" w:semiHidden="1" w:unhideWhenUsed="1"/>
+    <w:lsdException w:name="HTML Sample" w:semiHidden="1" w:unhideWhenUsed="1"/>
+    <w:lsdException w:name="HTML Typewriter" w:semiHidden="1" w:unhideWhenUsed="1"/>
+    <w:lsdException w:name="HTML Variable" w:semiHidden="1" w:unhideWhenUsed="1"/>
+    <w:lsdException w:name="Normal Table" w:semiHidden="1" w:unhideWhenUsed="1"/>
+    <w:lsdException w:name="annotation subject" w:semiHidden="1" w:unhideWhenUsed="1"/>
+    <w:lsdException w:name="No List" w:semiHidden="1" w:unhideWhenUsed="1"/>
+    <w:lsdException w:name="Outline List 1" w:semiHidden="1" w:unhideWhenUsed="1"/>
+    <w:lsdException w:name="Outline List 2" w:semiHidden="1" w:unhideWhenUsed="1"/>
+    <w:lsdException w:name="Outline List 3" w:semiHidden="1" w:unhideWhenUsed="1"/>
+    <w:lsdException w:name="Table Simple 1" w:semiHidden="1" w:unhideWhenUsed="1"/>
+    <w:lsdException w:name="Table Simple 2" w:semiHidden="1" w:unhideWhenUsed="1"/>
+    <w:lsdException w:name="Table Simple 3" w:semiHidden="1" w:unhideWhenUsed="1"/>
+    <w:lsdException w:name="Table Classic 1" w:semiHidden="1" w:unhideWhenUsed="1"/>
+    <w:lsdException w:name="Table Classic 2" w:semiHidden="1" w:unhideWhenUsed="1"/>
+    <w:lsdException w:name="Table Classic 3" w:semiHidden="1" w:unhideWhenUsed="1"/>
+    <w:lsdException w:name="Table Classic 4" w:semiHidden="1" w:unhideWhenUsed="1"/>
+    <w:lsdException w:name="Table Colorful 1" w:semiHidden="1" w:unhideWhenUsed="1"/>
+    <w:lsdException w:name="Table Colorful 2" w:semiHidden="1" w:unhideWhenUsed="1"/>
+    <w:lsdException w:name="Table Colorful 3" w:semiHidden="1" w:unhideWhenUsed="1"/>
+    <w:lsdException w:name="Table Columns 1" w:semiHidden="1" w:unhideWhenUsed="1"/>
+    <w:lsdException w:name="Table Columns 2" w:semiHidden="1" w:unhideWhenUsed="1"/>
+    <w:lsdException w:name="Table Columns 3" w:semiHidden="1" w:unhideWhenUsed="1"/>
+    <w:lsdException w:name="Table Columns 4" w:semiHidden="1" w:unhideWhenUsed="1"/>
+    <w:lsdException w:name="Table Columns 5" w:semiHidden="1" w:unhideWhenUsed="1"/>
+    <w:lsdException w:name="Table Grid 1" w:semiHidden="1" w:unhideWhenUsed="1"/>
+    <w:lsdException w:name="Table Grid 2" w:semiHidden="1" w:unhideWhenUsed="1"/>
+    <w:lsdException w:name="Table Grid 3" w:semiHidden="1" w:unhideWhenUsed="1"/>
+    <w:lsdException w:name="Table Grid 4" w:semiHidden="1" w:unhideWhenUsed="1"/>
+    <w:lsdException w:name="Table Grid 5" w:semiHidden="1" w:unhideWhenUsed="1"/>
+    <w:lsdException w:name="Table Grid 6" w:semiHidden="1" w:unhideWhenUsed="1"/>
+    <w:lsdException w:name="Table Grid 7" w:semiHidden="1" w:unhideWhenUsed="1"/>
+    <w:lsdException w:name="Table Grid 8" w:semiHidden="1" w:unhideWhenUsed="1"/>
+    <w:lsdException w:name="Table List 1" w:semiHidden="1" w:unhideWhenUsed="1"/>
+    <w:lsdException w:name="Table List 2" w:semiHidden="1" w:unhideWhenUsed="1"/>
+    <w:lsdException w:name="Table List 3" w:semiHidden="1" w:unhideWhenUsed="1"/>
+    <w:lsdException w:name="Table List 4" w:semiHidden="1" w:unhideWhenUsed="1"/>
+    <w:lsdException w:name="Table List 5" w:semiHidden="1" w:unhideWhenUsed="1"/>
+    <w:lsdException w:name="Table List 6" w:semiHidden="1" w:unhideWhenUsed="1"/>
+    <w:lsdException w:name="Table List 7" w:semiHidden="1" w:unhideWhenUsed="1"/>
+    <w:lsdException w:name="Table List 8" w:semiHidden="1" w:unhideWhenUsed="1"/>
+    <w:lsdException w:name="Table 3D effects 1" w:semiHidden="1" w:unhideWhenUsed="1"/>
+    <w:lsdException w:name="Table 3D effects 2" w:semiHidden="1" w:unhideWhenUsed="1"/>
+    <w:lsdException w:name="Table 3D effects 3" w:semiHidden="1" w:unhideWhenUsed="1"/>
+    <w:lsdException w:name="Table Contemporary" w:semiHidden="1" w:unhideWhenUsed="1"/>
+    <w:lsdException w:name="Table Elegant" w:semiHidden="1" w:unhideWhenUsed="1"/>
+    <w:lsdException w:name="Table Professional" w:semiHidden="1" w:unhideWhenUsed="1"/>
+    <w:lsdException w:name="Table Subtle 1" w:semiHidden="1" w:unhideWhenUsed="1"/>
+    <w:lsdException w:name="Table Subtle 2" w:semiHidden="1" w:unhideWhenUsed="1"/>
+    <w:lsdException w:name="Table Web 1" w:semiHidden="1" w:unhideWhenUsed="1"/>
+    <w:lsdException w:name="Table Web 2" w:semiHidden="1" w:unhideWhenUsed="1"/>
+    <w:lsdException w:name="Table Web 3" w:semiHidden="1" w:unhideWhenUsed="1"/>
+    <w:lsdException w:name="Balloon Text" w:semiHidden="1" w:unhideWhenUsed="1"/>
+    <w:lsdException w:name="Table Grid" w:uiPriority="39"/>
+    <w:lsdException w:name="Table Theme" w:semiHidden="1" w:unhideWhenUsed="1"/>
+    <w:lsdException w:name="Placeholder Text" w:semiHidden="1"/>
+    <w:lsdException w:name="No Spacing" w:uiPriority="1" w:qFormat="1"/>
+    <w:lsdException w:name="Light Shading" w:uiPriority="60"/>
+    <w:lsdException w:name="Light List" w:uiPriority="61"/>
+    <w:lsdException w:name="Light Grid" w:uiPriority="62"/>
+    <w:lsdException w:name="Medium Shading 1" w:uiPriority="63"/>
+    <w:lsdException w:name="Medium Shading 2" w:uiPriority="64"/>
+    <w:lsdException w:name="Medium List 1" w:uiPriority="65"/>
+    <w:lsdException w:name="Medium List 2" w:uiPriority="66"/>
+    <w:lsdException w:name="Medium Grid 1" w:uiPriority="67"/>
+    <w:lsdException w:name="Medium Grid 2" w:uiPriority="68"/>
+    <w:lsdException w:name="Medium Grid 3" w:uiPriority="69"/>
+    <w:lsdException w:name="Dark List" w:uiPriority="70"/>
+    <w:lsdException w:name="Colorful Shading" w:uiPriority="71"/>
+    <w:lsdException w:name="Colorful List" w:uiPriority="72"/>
+    <w:lsdException w:name="Colorful Grid" w:uiPriority="73"/>
+    <w:lsdException w:name="Light Shading Accent 1" w:uiPriority="60"/>
+    <w:lsdException w:name="Light List Accent 1" w:uiPriority="61"/>
+    <w:lsdException w:name="Light Grid Accent 1" w:uiPriority="62"/>
+    <w:lsdException w:name="Medium Shading 1 Accent 1" w:uiPriority="63"/>
+    <w:lsdException w:name="Medium Shading 2 Accent 1" w:uiPriority="64"/>
+    <w:lsdException w:name="Medium List 1 Accent 1" w:uiPriority="65"/>
+    <w:lsdException w:name="Revision" w:semiHidden="1"/>
+    <w:lsdException w:name="List Paragraph" w:uiPriority="34" w:qFormat="1"/>
+    <w:lsdException w:name="Quote" w:uiPriority="29" w:qFormat="1"/>
+    <w:lsdException w:name="Intense Quote" w:uiPriority="30" w:qFormat="1"/>
+    <w:lsdException w:name="Medium List 2 Accent 1" w:uiPriority="66"/>
+    <w:lsdException w:name="Medium Grid 1 Accent 1" w:uiPriority="67"/>
+    <w:lsdException w:name="Medium Grid 2 Accent 1" w:uiPriority="68"/>
+    <w:lsdException w:name="Medium Grid 3 Accent 1" w:uiPriority="69"/>
+    <w:lsdException w:name="Dark List Accent 1" w:uiPriority="70"/>
+    <w:lsdException w:name="Colorful Shading Accent 1" w:uiPriority="71"/>
+    <w:lsdException w:name="Colorful List Accent 1" w:uiPriority="72"/>
+    <w:lsdException w:name="Colorful Grid Accent 1" w:uiPriority="73"/>
+    <w:lsdException w:name="Light Shading Accent 2" w:uiPriority="60"/>
+    <w:lsdException w:name="Light List Accent 2" w:uiPriority="61"/>
+    <w:lsdException w:name="Light Grid Accent 2" w:uiPriority="62"/>
+    <w:lsdException w:name="Medium Shading 1 Accent 2" w:uiPriority="63"/>
+    <w:lsdException w:name="Medium Shading 2 Accent 2" w:uiPriority="64"/>
+    <w:lsdException w:name="Medium List 1 Accent 2" w:uiPriority="65"/>
+    <w:lsdException w:name="Medium List 2 Accent 2" w:uiPriority="66"/>
+    <w:lsdException w:name="Medium Grid 1 Accent 2" w:uiPriority="67"/>
+    <w:lsdException w:name="Medium Grid 2 Accent 2" w:uiPriority="68"/>
+    <w:lsdException w:name="Medium Grid 3 Accent 2" w:uiPriority="69"/>
+    <w:lsdException w:name="Dark List Accent 2" w:uiPriority="70"/>
+    <w:lsdException w:name="Colorful Shading Accent 2" w:uiPriority="71"/>
+    <w:lsdException w:name="Colorful List Accent 2" w:uiPriority="72"/>
+    <w:lsdException w:name="Colorful Grid Accent 2" w:uiPriority="73"/>
+    <w:lsdException w:name="Light Shading Accent 3" w:uiPriority="60"/>
+    <w:lsdException w:name="Light List Accent 3" w:uiPriority="61"/>
+    <w:lsdException w:name="Light Grid Accent 3" w:uiPriority="62"/>
+    <w:lsdException w:name="Medium Shading 1 Accent 3" w:uiPriority="63"/>
+    <w:lsdException w:name="Medium Shading 2 Accent 3" w:uiPriority="64"/>
+    <w:lsdException w:name="Medium List 1 Accent 3" w:uiPriority="65"/>
+    <w:lsdException w:name="Medium List 2 Accent 3" w:uiPriority="66"/>
+    <w:lsdException w:name="Medium Grid 1 Accent 3" w:uiPriority="67"/>
+    <w:lsdException w:name="Medium Grid 2 Accent 3" w:uiPriority="68"/>
+    <w:lsdException w:name="Medium Grid 3 Accent 3" w:uiPriority="69"/>
+    <w:lsdException w:name="Dark List Accent 3" w:uiPriority="70"/>
+    <w:lsdException w:name="Colorful Shading Accent 3" w:uiPriority="71"/>
+    <w:lsdException w:name="Colorful List Accent 3" w:uiPriority="72"/>
+    <w:lsdException w:name="Colorful Grid Accent 3" w:uiPriority="73"/>
+    <w:lsdException w:name="Light Shading Accent 4" w:uiPriority="60"/>
+    <w:lsdException w:name="Light List Accent 4" w:uiPriority="61"/>
+    <w:lsdException w:name="Light Grid Accent 4" w:uiPriority="62"/>
+    <w:lsdException w:name="Medium Shading 1 Accent 4" w:uiPriority="63"/>
+    <w:lsdException w:name="Medium Shading 2 Accent 4" w:uiPriority="64"/>
+    <w:lsdException w:name="Medium List 1 Accent 4" w:uiPriority="65"/>
+    <w:lsdException w:name="Medium List 2 Accent 4" w:uiPriority="66"/>
+    <w:lsdException w:name="Medium Grid 1 Accent 4" w:uiPriority="67"/>
+    <w:lsdException w:name="Medium Grid 2 Accent 4" w:uiPriority="68"/>
+    <w:lsdException w:name="Medium Grid 3 Accent 4" w:uiPriority="69"/>
+    <w:lsdException w:name="Dark List Accent 4" w:uiPriority="70"/>
+    <w:lsdException w:name="Colorful Shading Accent 4" w:uiPriority="71"/>
+    <w:lsdException w:name="Colorful List Accent 4" w:uiPriority="72"/>
+    <w:lsdException w:name="Colorful Grid Accent 4" w:uiPriority="73"/>
+    <w:lsdException w:name="Light Shading Accent 5" w:uiPriority="60"/>
+    <w:lsdException w:name="Light List Accent 5" w:uiPriority="61"/>
+    <w:lsdException w:name="Light Grid Accent 5" w:uiPriority="62"/>
+    <w:lsdException w:name="Medium Shading 1 Accent 5" w:uiPriority="63"/>
+    <w:lsdException w:name="Medium Shading 2 Accent 5" w:uiPriority="64"/>
+    <w:lsdException w:name="Medium List 1 Accent 5" w:uiPriority="65"/>
+    <w:lsdException w:name="Medium List 2 Accent 5" w:uiPriority="66"/>
+    <w:lsdException w:name="Medium Grid 1 Accent 5" w:uiPriority="67"/>
+    <w:lsdException w:name="Medium Grid 2 Accent 5" w:uiPriority="68"/>
+    <w:lsdException w:name="Medium Grid 3 Accent 5" w:uiPriority="69"/>
+    <w:lsdException w:name="Dark List Accent 5" w:uiPriority="70"/>
+    <w:lsdException w:name="Colorful Shading Accent 5" w:uiPriority="71"/>
+    <w:lsdException w:name="Colorful List Accent 5" w:uiPriority="72"/>
+    <w:lsdException w:name="Colorful Grid Accent 5" w:uiPriority="73"/>
+    <w:lsdException w:name="Light Shading Accent 6" w:uiPriority="60"/>
+    <w:lsdException w:name="Light List Accent 6" w:uiPriority="61"/>
+    <w:lsdException w:name="Light Grid Accent 6" w:uiPriority="62"/>
+    <w:lsdException w:name="Medium Shading 1 Accent 6" w:uiPriority="63"/>
+    <w:lsdException w:name="Medium Shading 2 Accent 6" w:uiPriority="64"/>
+    <w:lsdException w:name="Medium List 1 Accent 6" w:uiPriority="65"/>
+    <w:lsdException w:name="Medium List 2 Accent 6" w:uiPriority="66"/>
+    <w:lsdException w:name="Medium Grid 1 Accent 6" w:uiPriority="67"/>
+    <w:lsdException w:name="Medium Grid 2 Accent 6" w:uiPriority="68"/>
+    <w:lsdException w:name="Medium Grid 3 Accent 6" w:uiPriority="69"/>
+    <w:lsdException w:name="Dark List Accent 6" w:uiPriority="70"/>
+    <w:lsdException w:name="Colorful Shading Accent 6" w:uiPriority="71"/>
+    <w:lsdException w:name="Colorful List Accent 6" w:uiPriority="72"/>
+    <w:lsdException w:name="Colorful Grid Accent 6" w:uiPriority="73"/>
+    <w:lsdException w:name="Subtle Emphasis" w:uiPriority="19" w:qFormat="1"/>
+    <w:lsdException w:name="Intense Emphasis" w:uiPriority="21" w:qFormat="1"/>
+    <w:lsdException w:name="Subtle Reference" w:uiPriority="31" w:qFormat="1"/>
+    <w:lsdException w:name="Intense Reference" w:uiPriority="32" w:qFormat="1"/>
+    <w:lsdException w:name="Book Title" w:uiPriority="33" w:qFormat="1"/>
+    <w:lsdException w:name="Bibliography" w:semiHidden="1" w:uiPriority="37" w:unhideWhenUsed="1"/>
+    <w:lsdException w:name="TOC Heading" w:semiHidden="1" w:uiPriority="39" w:unhideWhenUsed="1" w:qFormat="1"/>
+    <w:lsdException w:name="Plain Table 1" w:uiPriority="41"/>
+    <w:lsdException w:name="Plain Table 2" w:uiPriority="42"/>
+    <w:lsdException w:name="Plain Table 3" w:uiPriority="43"/>
+    <w:lsdException w:name="Plain Table 4" w:uiPriority="44"/>
+    <w:lsdException w:name="Plain Table 5" w:uiPriority="45"/>
+    <w:lsdException w:name="Grid Table Light" w:uiPriority="40"/>
+    <w:lsdException w:name="Grid Table 1 Light" w:uiPriority="46"/>
+    <w:lsdException w:name="Grid Table 2" w:uiPriority="47"/>
+    <w:lsdException w:name="Grid Table 3" w:uiPriority="48"/>
+    <w:lsdException w:name="Grid Table 4" w:uiPriority="49"/>
+    <w:lsdException w:name="Grid Table 5 Dark" w:uiPriority="50"/>
+    <w:lsdException w:name="Grid Table 6 Colorful" w:uiPriority="51"/>
+    <w:lsdException w:name="Grid Table 7 Colorful" w:uiPriority="52"/>
+    <w:lsdException w:name="Grid Table 1 Light Accent 1" w:uiPriority="46"/>
+    <w:lsdException w:name="Grid Table 2 Accent 1" w:uiPriority="47"/>
+    <w:lsdException w:name="Grid Table 3 Accent 1" w:uiPriority="48"/>
+    <w:lsdException w:name="Grid Table 4 Accent 1" w:uiPriority="49"/>
+    <w:lsdException w:name="Grid Table 5 Dark Accent 1" w:uiPriority="50"/>
+    <w:lsdException w:name="Grid Table 6 Colorful Accent 1" w:uiPriority="51"/>
+    <w:lsdException w:name="Grid Table 7 Colorful Accent 1" w:uiPriority="52"/>
+    <w:lsdException w:name="Grid Table 1 Light Accent 2" w:uiPriority="46"/>
+    <w:lsdException w:name="Grid Table 2 Accent 2" w:uiPriority="47"/>
+    <w:lsdException w:name="Grid Table 3 Accent 2" w:uiPriority="48"/>
+    <w:lsdException w:name="Grid Table 4 Accent 2" w:uiPriority="49"/>
+    <w:lsdException w:name="Grid Table 5 Dark Accent 2" w:uiPriority="50"/>
+    <w:lsdException w:name="Grid Table 6 Colorful Accent 2" w:uiPriority="51"/>
+    <w:lsdException w:name="Grid Table 7 Colorful Accent 2" w:uiPriority="52"/>
+    <w:lsdException w:name="Grid Table 1 Light Accent 3" w:uiPriority="46"/>
+    <w:lsdException w:name="Grid Table 2 Accent 3" w:uiPriority="47"/>
+    <w:lsdException w:name="Grid Table 3 Accent 3" w:uiPriority="48"/>
+    <w:lsdException w:name="Grid Table 4 Accent 3" w:uiPriority="49"/>
+    <w:lsdException w:name="Grid Table 5 Dark Accent 3" w:uiPriority="50"/>
+    <w:lsdException w:name="Grid Table 6 Colorful Accent 3" w:uiPriority="51"/>
+    <w:lsdException w:name="Grid Table 7 Colorful Accent 3" w:uiPriority="52"/>
+    <w:lsdException w:name="Grid Table 1 Light Accent 4" w:uiPriority="46"/>
+    <w:lsdException w:name="Grid Table 2 Accent 4" w:uiPriority="47"/>
+    <w:lsdException w:name="Grid Table 3 Accent 4" w:uiPriority="48"/>
+    <w:lsdException w:name="Grid Table 4 Accent 4" w:uiPriority="49"/>
+    <w:lsdException w:name="Grid Table 5 Dark Accent 4" w:uiPriority="50"/>
+    <w:lsdException w:name="Grid Table 6 Colorful Accent 4" w:uiPriority="51"/>
+    <w:lsdException w:name="Grid Table 7 Colorful Accent 4" w:uiPriority="52"/>
+    <w:lsdException w:name="Grid Table 1 Light Accent 5" w:uiPriority="46"/>
+    <w:lsdException w:name="Grid Table 2 Accent 5" w:uiPriority="47"/>
+    <w:lsdException w:name="Grid Table 3 Accent 5" w:uiPriority="48"/>
+    <w:lsdException w:name="Grid Table 4 Accent 5" w:uiPriority="49"/>
+    <w:lsdException w:name="Grid Table 5 Dark Accent 5" w:uiPriority="50"/>
+    <w:lsdException w:name="Grid Table 6 Colorful Accent 5" w:uiPriority="51"/>
+    <w:lsdException w:name="Grid Table 7 Colorful Accent 5" w:uiPriority="52"/>
+    <w:lsdException w:name="Grid Table 1 Light Accent 6" w:uiPriority="46"/>
+    <w:lsdException w:name="Grid Table 2 Accent 6" w:uiPriority="47"/>
+    <w:lsdException w:name="Grid Table 3 Accent 6" w:uiPriority="48"/>
+    <w:lsdException w:name="Grid Table 4 Accent 6" w:uiPriority="49"/>
+    <w:lsdException w:name="Grid Table 5 Dark Accent 6" w:uiPriority="50"/>
+    <w:lsdException w:name="Grid Table 6 Colorful Accent 6" w:uiPriority="51"/>
+    <w:lsdException w:name="Grid Table 7 Colorful Accent 6" w:uiPriority="52"/>
+    <w:lsdException w:name="List Table 1 Light" w:uiPriority="46"/>
+    <w:lsdException w:name="List Table 2" w:uiPriority="47"/>
+    <w:lsdException w:name="List Table 3" w:uiPriority="48"/>
+    <w:lsdException w:name="List Table 4" w:uiPriority="49"/>
+    <w:lsdException w:name="List Table 5 Dark" w:uiPriority="50"/>
+    <w:lsdException w:name="List Table 6 Colorful" w:uiPriority="51"/>
+    <w:lsdException w:name="List Table 7 Colorful" w:uiPriority="52"/>
+    <w:lsdException w:name="List Table 1 Light Accent 1" w:uiPriority="46"/>
+    <w:lsdException w:name="List Table 2 Accent 1" w:uiPriority="47"/>
+    <w:lsdException w:name="List Table 3 Accent 1" w:uiPriority="48"/>
+    <w:lsdException w:name="List Table 4 Accent 1" w:uiPriority="49"/>
+    <w:lsdException w:name="List Table 5 Dark Accent 1" w:uiPriority="50"/>
+    <w:lsdException w:name="List Table 6 Colorful Accent 1" w:uiPriority="51"/>
+    <w:lsdException w:name="List Table 7 Colorful Accent 1" w:uiPriority="52"/>
+    <w:lsdException w:name="List Table 1 Light Accent 2" w:uiPriority="46"/>
+    <w:lsdException w:name="List Table 2 Accent 2" w:uiPriority="47"/>
+    <w:lsdException w:name="List Table 3 Accent 2" w:uiPriority="48"/>
+    <w:lsdException w:name="List Table 4 Accent 2" w:uiPriority="49"/>
+    <w:lsdException w:name="List Table 5 Dark Accent 2" w:uiPriority="50"/>
+    <w:lsdException w:name="List Table 6 Colorful Accent 2" w:uiPriority="51"/>
+    <w:lsdException w:name="List Table 7 Colorful Accent 2" w:uiPriority="52"/>
+    <w:lsdException w:name="List Table 1 Light Accent 3" w:uiPriority="46"/>
+    <w:lsdException w:name="List Table 2 Accent 3" w:uiPriority="47"/>
+    <w:lsdException w:name="List Table 3 Accent 3" w:uiPriority="48"/>
+    <w:lsdException w:name="List Table 4 Accent 3" w:uiPriority="49"/>
+    <w:lsdException w:name="List Table 5 Dark Accent 3" w:uiPriority="50"/>
+    <w:lsdException w:name="List Table 6 Colorful Accent 3" w:uiPriority="51"/>
+    <w:lsdException w:name="List Table 7 Colorful Accent 3" w:uiPriority="52"/>
+    <w:lsdException w:name="List Table 1 Light Accent 4" w:uiPriority="46"/>
+    <w:lsdException w:name="List Table 2 Accent 4" w:uiPriority="47"/>
+    <w:lsdException w:name="List Table 3 Accent 4" w:uiPriority="48"/>
+    <w:lsdException w:name="List Table 4 Accent 4" w:uiPriority="49"/>
+    <w:lsdException w:name="List Table 5 Dark Accent 4" w:uiPriority="50"/>
+    <w:lsdException w:name="List Table 6 Colorful Accent 4" w:uiPriority="51"/>
+    <w:lsdException w:name="List Table 7 Colorful Accent 4" w:uiPriority="52"/>
+    <w:lsdException w:name="List Table 1 Light Accent 5" w:uiPriority="46"/>
+    <w:lsdException w:name="List Table 2 Accent 5" w:uiPriority="47"/>
+    <w:lsdException w:name="List Table 3 Accent 5" w:uiPriority="48"/>
+    <w:lsdException w:name="List Table 4 Accent 5" w:uiPriority="49"/>
+    <w:lsdException w:name="List Table 5 Dark Accent 5" w:uiPriority="50"/>
+    <w:lsdException w:name="List Table 6 Colorful Accent 5" w:uiPriority="51"/>
+    <w:lsdException w:name="List Table 7 Colorful Accent 5" w:uiPriority="52"/>
+    <w:lsdException w:name="List Table 1 Light Accent 6" w:uiPriority="46"/>
+    <w:lsdException w:name="List Table 2 Accent 6" w:uiPriority="47"/>
+    <w:lsdException w:name="List Table 3 Accent 6" w:uiPriority="48"/>
+    <w:lsdException w:name="List Table 4 Accent 6" w:uiPriority="49"/>
+    <w:lsdException w:name="List Table 5 Dark Accent 6" w:uiPriority="50"/>
+    <w:lsdException w:name="List Table 6 Colorful Accent 6" w:uiPriority="51"/>
+    <w:lsdException w:name="List Table 7 Colorful Accent 6" w:uiPriority="52"/>
   </w:latentStyles>
   <w:style w:type="paragraph" w:default="1" w:styleId="Normal">
     <w:name w:val="Normal"/>
@@ -1605,7 +1812,7 @@
   <a:extraClrSchemeLst/>
   <a:extLst>
     <a:ext uri="{05A4C25C-085E-4340-85A3-A5531E510DB2}">
-      <thm15:themeFamily xmlns:thm15="http://schemas.microsoft.com/office/thememl/2012/main" xmlns="" name="Office Theme" id="{62F939B6-93AF-4DB8-9C6B-D6C7DFDC589F}" vid="{4A3C46E8-61CC-4603-A589-7422A47A8E4A}"/>
+      <thm15:themeFamily xmlns:thm15="http://schemas.microsoft.com/office/thememl/2012/main" name="Office Theme" id="{62F939B6-93AF-4DB8-9C6B-D6C7DFDC589F}" vid="{4A3C46E8-61CC-4603-A589-7422A47A8E4A}"/>
     </a:ext>
   </a:extLst>
 </a:theme>

</xml_diff>